<commit_message>
body size relationship explorations
</commit_message>
<xml_diff>
--- a/Drafts/Intraspecific_August20.docx
+++ b/Drafts/Intraspecific_August20.docx
@@ -9,10 +9,9 @@
     </w:p>
     <w:p>
       <w:r>
-        <w:t>Intra-specific, body size, and ontogeny questions</w:t>
-      </w:r>
-    </w:p>
-    <w:p/>
+        <w:t>Body size questions</w:t>
+      </w:r>
+    </w:p>
     <w:p>
       <w:pPr>
         <w:pStyle w:val="ListParagraph"/>
@@ -22,7 +21,45 @@
         </w:numPr>
       </w:pPr>
       <w:r>
-        <w:t>Is there a relationship between individual predator-prey body sizes? (given these are continuous-growing species and so measuring ontogenetic “stages” is challenging)</w:t>
+        <w:t>Is there a relationship between individual predator-prey body sizes</w:t>
+      </w:r>
+      <w:r>
+        <w:t>?</w:t>
+      </w:r>
+    </w:p>
+    <w:p>
+      <w:pPr>
+        <w:pStyle w:val="ListParagraph"/>
+        <w:numPr>
+          <w:ilvl w:val="1"/>
+          <w:numId w:val="1"/>
+        </w:numPr>
+      </w:pPr>
+      <w:r>
+        <w:t>No – but it looks like predators that are smaller and/or use tools can relax</w:t>
+      </w:r>
+      <w:r>
+        <w:t xml:space="preserve"> </w:t>
+      </w:r>
+      <w:r>
+        <w:t>predator-prey body size constraints</w:t>
+      </w:r>
+    </w:p>
+    <w:p>
+      <w:pPr>
+        <w:pStyle w:val="ListParagraph"/>
+        <w:numPr>
+          <w:ilvl w:val="1"/>
+          <w:numId w:val="1"/>
+        </w:numPr>
+      </w:pPr>
+      <w:proofErr w:type="spellStart"/>
+      <w:r>
+        <w:t>Subsetting</w:t>
+      </w:r>
+      <w:proofErr w:type="spellEnd"/>
+      <w:r>
+        <w:t xml:space="preserve"> for that size range, this relationship seems to persist.</w:t>
       </w:r>
     </w:p>
     <w:p>
@@ -34,7 +71,45 @@
         </w:numPr>
       </w:pPr>
       <w:r>
-        <w:t>If so, is it the same relationship as species-level predator-prey body size?</w:t>
+        <w:t>Is there a relationship between interaction frequency (a proxy for interaction strength) and predator-prey body size?</w:t>
+      </w:r>
+    </w:p>
+    <w:p>
+      <w:pPr>
+        <w:pStyle w:val="ListParagraph"/>
+        <w:numPr>
+          <w:ilvl w:val="1"/>
+          <w:numId w:val="1"/>
+        </w:numPr>
+      </w:pPr>
+      <w:r>
+        <w:t xml:space="preserve">It seems like most interactions are clustered around body sizes that are really similar to each other, and that the use of webs (both with all individuals and </w:t>
+      </w:r>
+      <w:proofErr w:type="spellStart"/>
+      <w:r>
+        <w:t>subsetting</w:t>
+      </w:r>
+      <w:proofErr w:type="spellEnd"/>
+      <w:r>
+        <w:t xml:space="preserve"> only those in the overlapping size range) relaxes the body size constraints such that more interactio</w:t>
+      </w:r>
+      <w:r>
+        <w:t>ns</w:t>
+      </w:r>
+      <w:r>
+        <w:t xml:space="preserve"> with species that are web-users are with prey as</w:t>
+      </w:r>
+      <w:r>
+        <w:t xml:space="preserve"> big</w:t>
+      </w:r>
+      <w:r>
+        <w:t xml:space="preserve"> or </w:t>
+      </w:r>
+      <w:r>
+        <w:t>larger</w:t>
+      </w:r>
+      <w:r>
+        <w:t xml:space="preserve"> than predators.</w:t>
       </w:r>
     </w:p>
     <w:p>
@@ -46,62 +121,117 @@
         </w:numPr>
       </w:pPr>
       <w:r>
-        <w:t xml:space="preserve">Do small predators (within/across species) have narrower diets than large predators (within/across species) (Woodward and </w:t>
-      </w:r>
+        <w:t xml:space="preserve">Modelling networks with different predator-prey body size ratios and the consequences for web structure (and function?). </w:t>
+      </w:r>
+    </w:p>
+    <w:p>
+      <w:pPr>
+        <w:pStyle w:val="ListParagraph"/>
+        <w:numPr>
+          <w:ilvl w:val="1"/>
+          <w:numId w:val="1"/>
+        </w:numPr>
+      </w:pPr>
+      <w:r>
+        <w:t>Using full dataset of possible prey and predators in our food web what does network look like if:</w:t>
+      </w:r>
+    </w:p>
+    <w:p>
+      <w:pPr>
+        <w:pStyle w:val="ListParagraph"/>
+        <w:numPr>
+          <w:ilvl w:val="2"/>
+          <w:numId w:val="1"/>
+        </w:numPr>
+      </w:pPr>
+      <w:r>
+        <w:t>Prey MUST be smaller than predators?</w:t>
+      </w:r>
+    </w:p>
+    <w:p>
+      <w:pPr>
+        <w:pStyle w:val="ListParagraph"/>
+        <w:numPr>
+          <w:ilvl w:val="2"/>
+          <w:numId w:val="1"/>
+        </w:numPr>
+      </w:pPr>
       <w:proofErr w:type="spellStart"/>
       <w:r>
-        <w:t>Hildrew</w:t>
+        <w:t>Pred</w:t>
       </w:r>
       <w:proofErr w:type="spellEnd"/>
       <w:r>
-        <w:t xml:space="preserve"> 2002)</w:t>
-      </w:r>
-    </w:p>
-    <w:p>
-      <w:pPr>
-        <w:pStyle w:val="ListParagraph"/>
-        <w:numPr>
-          <w:ilvl w:val="0"/>
-          <w:numId w:val="1"/>
-        </w:numPr>
-      </w:pPr>
-      <w:r>
-        <w:t xml:space="preserve">Do species with broader size ranges </w:t>
-      </w:r>
-      <w:r>
-        <w:t>show stronger size-based variation in prey identity/body size? and/or, is there more evidence for size-based “stages” in a species with a broader size range?</w:t>
-      </w:r>
-    </w:p>
-    <w:p>
-      <w:pPr>
-        <w:pStyle w:val="ListParagraph"/>
-        <w:numPr>
-          <w:ilvl w:val="0"/>
-          <w:numId w:val="1"/>
-        </w:numPr>
-      </w:pPr>
-      <w:r>
-        <w:t>Do larger individuals/species eat higher trophic position prey?</w:t>
-      </w:r>
-    </w:p>
-    <w:p>
-      <w:pPr>
-        <w:pStyle w:val="ListParagraph"/>
-        <w:numPr>
-          <w:ilvl w:val="0"/>
-          <w:numId w:val="1"/>
-        </w:numPr>
-      </w:pPr>
-      <w:r>
-        <w:t>Is there a relationship between interaction frequency (a proxy for interaction strength) and predator-prey body size?</w:t>
+        <w:t>-prey sizes look similar to those of predators without tools?</w:t>
+      </w:r>
+    </w:p>
+    <w:p>
+      <w:pPr>
+        <w:pStyle w:val="ListParagraph"/>
+        <w:numPr>
+          <w:ilvl w:val="2"/>
+          <w:numId w:val="1"/>
+        </w:numPr>
+      </w:pPr>
+      <w:proofErr w:type="spellStart"/>
+      <w:r>
+        <w:t>Pred</w:t>
+      </w:r>
+      <w:proofErr w:type="spellEnd"/>
+      <w:r>
+        <w:t>-prey sizes mimic those we have based on tool use?</w:t>
+      </w:r>
+    </w:p>
+    <w:p>
+      <w:pPr>
+        <w:pStyle w:val="ListParagraph"/>
+        <w:numPr>
+          <w:ilvl w:val="1"/>
+          <w:numId w:val="1"/>
+        </w:numPr>
+      </w:pPr>
+      <w:r>
+        <w:t xml:space="preserve">Could do either an unweighted (based on distribution of individual </w:t>
+      </w:r>
+      <w:proofErr w:type="spellStart"/>
+      <w:r>
+        <w:t>pred</w:t>
+      </w:r>
+      <w:proofErr w:type="spellEnd"/>
+      <w:r>
+        <w:t xml:space="preserve">-prey interaction ratios) OR weighted (based on the frequency of interactions based on different predator-prey interaction ratios). </w:t>
       </w:r>
     </w:p>
     <w:p/>
     <w:p/>
     <w:p/>
-    <w:p/>
-    <w:p/>
-    <w:p/>
+    <w:p>
+      <w:pPr>
+        <w:pStyle w:val="ListParagraph"/>
+        <w:numPr>
+          <w:ilvl w:val="0"/>
+          <w:numId w:val="1"/>
+        </w:numPr>
+      </w:pPr>
+      <w:r>
+        <w:t>Do larger individuals/species eat higher trophic position prey?</w:t>
+      </w:r>
+    </w:p>
+    <w:p>
+      <w:pPr>
+        <w:pStyle w:val="ListParagraph"/>
+        <w:numPr>
+          <w:ilvl w:val="1"/>
+          <w:numId w:val="1"/>
+        </w:numPr>
+      </w:pPr>
+      <w:r>
+        <w:t>No? but it looks like there are some interesting things to explore here, especially related to the hunting mode trends of abov</w:t>
+      </w:r>
+      <w:r>
+        <w:t>e</w:t>
+      </w:r>
+    </w:p>
     <w:p/>
     <w:p>
       <w:pPr>
@@ -272,6 +402,7 @@
       </w:pPr>
       <w:proofErr w:type="spellStart"/>
       <w:r>
+        <w:lastRenderedPageBreak/>
         <w:t>Scytodes</w:t>
       </w:r>
       <w:proofErr w:type="spellEnd"/>
@@ -1070,6 +1201,44 @@
       <w:contextualSpacing/>
     </w:pPr>
   </w:style>
+  <w:style w:type="paragraph" w:styleId="BalloonText">
+    <w:name w:val="Balloon Text"/>
+    <w:basedOn w:val="Normal"/>
+    <w:link w:val="BalloonTextChar"/>
+    <w:uiPriority w:val="99"/>
+    <w:semiHidden/>
+    <w:unhideWhenUsed/>
+    <w:rsid w:val="00E877A6"/>
+    <w:rPr>
+      <w:rFonts w:ascii="Times New Roman" w:hAnsi="Times New Roman" w:cs="Times New Roman"/>
+      <w:sz w:val="18"/>
+      <w:szCs w:val="18"/>
+    </w:rPr>
+  </w:style>
+  <w:style w:type="character" w:customStyle="1" w:styleId="BalloonTextChar">
+    <w:name w:val="Balloon Text Char"/>
+    <w:basedOn w:val="DefaultParagraphFont"/>
+    <w:link w:val="BalloonText"/>
+    <w:uiPriority w:val="99"/>
+    <w:semiHidden/>
+    <w:rsid w:val="00E877A6"/>
+    <w:rPr>
+      <w:rFonts w:ascii="Times New Roman" w:hAnsi="Times New Roman" w:cs="Times New Roman"/>
+      <w:sz w:val="18"/>
+      <w:szCs w:val="18"/>
+    </w:rPr>
+  </w:style>
+  <w:style w:type="character" w:styleId="Strong">
+    <w:name w:val="Strong"/>
+    <w:basedOn w:val="DefaultParagraphFont"/>
+    <w:uiPriority w:val="22"/>
+    <w:qFormat/>
+    <w:rsid w:val="00055FBF"/>
+    <w:rPr>
+      <w:b/>
+      <w:bCs/>
+    </w:rPr>
+  </w:style>
 </w:styles>
 </file>
 

</xml_diff>